<commit_message>
Implement Junit Testing and CorrectLab5 Docmument
</commit_message>
<xml_diff>
--- a/Lab5/Program Factorial of Number.docx
+++ b/Lab5/Program Factorial of Number.docx
@@ -1,6 +1,6 @@
 
 <file path=word/document.xml><?xml version="1.0" encoding="utf-8"?>
-<w:document xmlns:wpc="http://schemas.microsoft.com/office/word/2010/wordprocessingCanvas" xmlns:cx="http://schemas.microsoft.com/office/drawing/2014/chartex" xmlns:cx1="http://schemas.microsoft.com/office/drawing/2015/9/8/chartex" xmlns:cx2="http://schemas.microsoft.com/office/drawing/2015/10/21/chartex" xmlns:cx3="http://schemas.microsoft.com/office/drawing/2016/5/9/chartex" xmlns:cx4="http://schemas.microsoft.com/office/drawing/2016/5/10/chartex" xmlns:cx5="http://schemas.microsoft.com/office/drawing/2016/5/11/chartex" xmlns:cx6="http://schemas.microsoft.com/office/drawing/2016/5/12/chartex" xmlns:cx7="http://schemas.microsoft.com/office/drawing/2016/5/13/chartex" xmlns:cx8="http://schemas.microsoft.com/office/drawing/2016/5/14/chartex" xmlns:mc="http://schemas.openxmlformats.org/markup-compatibility/2006" xmlns:aink="http://schemas.microsoft.com/office/drawing/2016/ink" xmlns:am3d="http://schemas.microsoft.com/office/drawing/2017/model3d" xmlns:o="urn:schemas-microsoft-com:office:office" xmlns:oel="http://schemas.microsoft.com/office/2019/extlst" xmlns:r="http://schemas.openxmlformats.org/officeDocument/2006/relationships" xmlns:m="http://schemas.openxmlformats.org/officeDocument/2006/math" xmlns:v="urn:schemas-microsoft-com:vml" xmlns:wp14="http://schemas.microsoft.com/office/word/2010/wordprocessingDrawing" xmlns:wp="http://schemas.openxmlformats.org/drawingml/2006/wordprocessingDrawing" xmlns:w10="urn:schemas-microsoft-com:office:word" xmlns:w="http://schemas.openxmlformats.org/wordprocessingml/2006/main" xmlns:w14="http://schemas.microsoft.com/office/word/2010/wordml" xmlns:w15="http://schemas.microsoft.com/office/word/2012/wordml" xmlns:w16cex="http://schemas.microsoft.com/office/word/2018/wordml/cex" xmlns:w16cid="http://schemas.microsoft.com/office/word/2016/wordml/cid" xmlns:w16="http://schemas.microsoft.com/office/word/2018/wordml" xmlns:w16sdtdh="http://schemas.microsoft.com/office/word/2020/wordml/sdtdatahash" xmlns:w16se="http://schemas.microsoft.com/office/word/2015/wordml/symex" xmlns:wpg="http://schemas.microsoft.com/office/word/2010/wordprocessingGroup" xmlns:wpi="http://schemas.microsoft.com/office/word/2010/wordprocessingInk" xmlns:wne="http://schemas.microsoft.com/office/word/2006/wordml" xmlns:wps="http://schemas.microsoft.com/office/word/2010/wordprocessingShape" mc:Ignorable="w14 w15 w16se w16cid w16 w16cex w16sdtdh wp14">
+<w:document xmlns:wpc="http://schemas.microsoft.com/office/word/2010/wordprocessingCanvas" xmlns:cx="http://schemas.microsoft.com/office/drawing/2014/chartex" xmlns:cx1="http://schemas.microsoft.com/office/drawing/2015/9/8/chartex" xmlns:mc="http://schemas.openxmlformats.org/markup-compatibility/2006" xmlns:o="urn:schemas-microsoft-com:office:office" xmlns:r="http://schemas.openxmlformats.org/officeDocument/2006/relationships" xmlns:m="http://schemas.openxmlformats.org/officeDocument/2006/math" xmlns:v="urn:schemas-microsoft-com:vml" xmlns:wp14="http://schemas.microsoft.com/office/word/2010/wordprocessingDrawing" xmlns:wp="http://schemas.openxmlformats.org/drawingml/2006/wordprocessingDrawing" xmlns:w10="urn:schemas-microsoft-com:office:word" xmlns:w="http://schemas.openxmlformats.org/wordprocessingml/2006/main" xmlns:w14="http://schemas.microsoft.com/office/word/2010/wordml" xmlns:w15="http://schemas.microsoft.com/office/word/2012/wordml" xmlns:w16se="http://schemas.microsoft.com/office/word/2015/wordml/symex" xmlns:wpg="http://schemas.microsoft.com/office/word/2010/wordprocessingGroup" xmlns:wpi="http://schemas.microsoft.com/office/word/2010/wordprocessingInk" xmlns:wne="http://schemas.microsoft.com/office/word/2006/wordml" xmlns:wps="http://schemas.microsoft.com/office/word/2010/wordprocessingShape" mc:Ignorable="w14 w15 w16se wp14">
   <w:body>
     <w:p>
       <w:pPr>
@@ -45,7 +45,23 @@
           </w:p>
           <w:p>
             <w:r>
-              <w:t xml:space="preserve">    public static long calculateFactorial(int n){</w:t>
+              <w:t xml:space="preserve">    public static long </w:t>
+            </w:r>
+            <w:proofErr w:type="spellStart"/>
+            <w:r>
+              <w:t>calculateFactorial</w:t>
+            </w:r>
+            <w:proofErr w:type="spellEnd"/>
+            <w:r>
+              <w:t>(</w:t>
+            </w:r>
+            <w:proofErr w:type="spellStart"/>
+            <w:r>
+              <w:t>int</w:t>
+            </w:r>
+            <w:proofErr w:type="spellEnd"/>
+            <w:r>
+              <w:t xml:space="preserve"> n){</w:t>
             </w:r>
           </w:p>
           <w:p>
@@ -55,7 +71,15 @@
           </w:p>
           <w:p>
             <w:r>
-              <w:t xml:space="preserve">            throw new IllegalArgumentException("Factorial is not defined");</w:t>
+              <w:t xml:space="preserve">            throw new </w:t>
+            </w:r>
+            <w:proofErr w:type="spellStart"/>
+            <w:r>
+              <w:t>IllegalArgumentException</w:t>
+            </w:r>
+            <w:proofErr w:type="spellEnd"/>
+            <w:r>
+              <w:t>("Factorial is not defined");</w:t>
             </w:r>
           </w:p>
           <w:p>
@@ -90,12 +114,52 @@
           </w:p>
           <w:p>
             <w:r>
-              <w:t xml:space="preserve">        for(int i=2; i&lt;=n; i++){</w:t>
-            </w:r>
-          </w:p>
-          <w:p>
-            <w:r>
-              <w:t xml:space="preserve">            result*=i;</w:t>
+              <w:t xml:space="preserve">        for(</w:t>
+            </w:r>
+            <w:proofErr w:type="spellStart"/>
+            <w:r>
+              <w:t>int</w:t>
+            </w:r>
+            <w:proofErr w:type="spellEnd"/>
+            <w:r>
+              <w:t xml:space="preserve"> </w:t>
+            </w:r>
+            <w:proofErr w:type="spellStart"/>
+            <w:r>
+              <w:t>i</w:t>
+            </w:r>
+            <w:proofErr w:type="spellEnd"/>
+            <w:r>
+              <w:t xml:space="preserve">=2; </w:t>
+            </w:r>
+            <w:proofErr w:type="spellStart"/>
+            <w:r>
+              <w:t>i</w:t>
+            </w:r>
+            <w:proofErr w:type="spellEnd"/>
+            <w:r>
+              <w:t xml:space="preserve">&lt;=n; </w:t>
+            </w:r>
+            <w:proofErr w:type="spellStart"/>
+            <w:r>
+              <w:t>i</w:t>
+            </w:r>
+            <w:proofErr w:type="spellEnd"/>
+            <w:r>
+              <w:t>++){</w:t>
+            </w:r>
+          </w:p>
+          <w:p>
+            <w:r>
+              <w:t xml:space="preserve">            result*=</w:t>
+            </w:r>
+            <w:proofErr w:type="spellStart"/>
+            <w:r>
+              <w:t>i</w:t>
+            </w:r>
+            <w:proofErr w:type="spellEnd"/>
+            <w:r>
+              <w:t>;</w:t>
             </w:r>
           </w:p>
           <w:p>
@@ -120,7 +184,15 @@
           </w:p>
           <w:p>
             <w:r>
-              <w:t xml:space="preserve">    public static void main(String[] args){</w:t>
+              <w:t xml:space="preserve">    public static void main(String[] </w:t>
+            </w:r>
+            <w:proofErr w:type="spellStart"/>
+            <w:r>
+              <w:t>args</w:t>
+            </w:r>
+            <w:proofErr w:type="spellEnd"/>
+            <w:r>
+              <w:t>){</w:t>
             </w:r>
           </w:p>
           <w:p>
@@ -130,27 +202,99 @@
           </w:p>
           <w:p>
             <w:r>
-              <w:t xml:space="preserve">        int num = 5;</w:t>
-            </w:r>
-          </w:p>
-          <w:p>
-            <w:r>
-              <w:t xml:space="preserve">        long factorial= calculateFactorial(num);</w:t>
-            </w:r>
-          </w:p>
-          <w:p>
-            <w:r>
-              <w:t xml:space="preserve">        System.out.println("The Factorial of" + num + "is" + factorial );</w:t>
-            </w:r>
-          </w:p>
-          <w:p>
-            <w:r>
-              <w:t xml:space="preserve">    }catch(IllegalArgumentException e){</w:t>
-            </w:r>
-          </w:p>
-          <w:p>
-            <w:r>
-              <w:t xml:space="preserve">        System.err.println(e.getMessage());</w:t>
+              <w:t xml:space="preserve">        </w:t>
+            </w:r>
+            <w:proofErr w:type="spellStart"/>
+            <w:r>
+              <w:t>int</w:t>
+            </w:r>
+            <w:proofErr w:type="spellEnd"/>
+            <w:r>
+              <w:t xml:space="preserve"> </w:t>
+            </w:r>
+            <w:proofErr w:type="spellStart"/>
+            <w:r>
+              <w:t>num</w:t>
+            </w:r>
+            <w:proofErr w:type="spellEnd"/>
+            <w:r>
+              <w:t xml:space="preserve"> = 5;</w:t>
+            </w:r>
+          </w:p>
+          <w:p>
+            <w:r>
+              <w:t xml:space="preserve">        long factorial= </w:t>
+            </w:r>
+            <w:proofErr w:type="spellStart"/>
+            <w:r>
+              <w:t>calculateFactorial</w:t>
+            </w:r>
+            <w:proofErr w:type="spellEnd"/>
+            <w:r>
+              <w:t>(</w:t>
+            </w:r>
+            <w:proofErr w:type="spellStart"/>
+            <w:r>
+              <w:t>num</w:t>
+            </w:r>
+            <w:proofErr w:type="spellEnd"/>
+            <w:r>
+              <w:t>);</w:t>
+            </w:r>
+          </w:p>
+          <w:p>
+            <w:r>
+              <w:t xml:space="preserve">        </w:t>
+            </w:r>
+            <w:proofErr w:type="spellStart"/>
+            <w:r>
+              <w:t>System.out.println</w:t>
+            </w:r>
+            <w:proofErr w:type="spellEnd"/>
+            <w:r>
+              <w:t xml:space="preserve">("The Factorial of" + </w:t>
+            </w:r>
+            <w:proofErr w:type="spellStart"/>
+            <w:r>
+              <w:t>num</w:t>
+            </w:r>
+            <w:proofErr w:type="spellEnd"/>
+            <w:r>
+              <w:t xml:space="preserve"> + "is" + factorial );</w:t>
+            </w:r>
+          </w:p>
+          <w:p>
+            <w:r>
+              <w:t xml:space="preserve">    }catch(</w:t>
+            </w:r>
+            <w:proofErr w:type="spellStart"/>
+            <w:r>
+              <w:t>IllegalArgumentException</w:t>
+            </w:r>
+            <w:proofErr w:type="spellEnd"/>
+            <w:r>
+              <w:t xml:space="preserve"> e){</w:t>
+            </w:r>
+          </w:p>
+          <w:p>
+            <w:r>
+              <w:t xml:space="preserve">        </w:t>
+            </w:r>
+            <w:proofErr w:type="spellStart"/>
+            <w:r>
+              <w:t>System.err.println</w:t>
+            </w:r>
+            <w:proofErr w:type="spellEnd"/>
+            <w:r>
+              <w:t>(</w:t>
+            </w:r>
+            <w:proofErr w:type="spellStart"/>
+            <w:r>
+              <w:t>e.getMessage</w:t>
+            </w:r>
+            <w:proofErr w:type="spellEnd"/>
+            <w:r>
+              <w:t>());</w:t>
             </w:r>
           </w:p>
           <w:p>
@@ -365,7 +509,7 @@
               <w:cnfStyle w:val="100000000000" w:firstRow="1" w:lastRow="0" w:firstColumn="0" w:lastColumn="0" w:oddVBand="0" w:evenVBand="0" w:oddHBand="0" w:evenHBand="0" w:firstRowFirstColumn="0" w:firstRowLastColumn="0" w:lastRowFirstColumn="0" w:lastRowLastColumn="0"/>
             </w:pPr>
             <w:r>
-              <w:t>Description (Simple English)</w:t>
+              <w:t xml:space="preserve">Description </w:t>
             </w:r>
           </w:p>
         </w:tc>
@@ -391,7 +535,7 @@
               <w:cnfStyle w:val="100000000000" w:firstRow="1" w:lastRow="0" w:firstColumn="0" w:lastColumn="0" w:oddVBand="0" w:evenVBand="0" w:oddHBand="0" w:evenHBand="0" w:firstRowFirstColumn="0" w:firstRowLastColumn="0" w:lastRowFirstColumn="0" w:lastRowLastColumn="0"/>
             </w:pPr>
             <w:r>
-              <w:t>Expected Result (Simple English)</w:t>
+              <w:t xml:space="preserve">Expected Result </w:t>
             </w:r>
           </w:p>
         </w:tc>
@@ -556,7 +700,6 @@
           <w:b/>
           <w:u w:val="single"/>
         </w:rPr>
-        <w:lastRenderedPageBreak/>
         <w:t>Table 2: Test Cases for Path 2 (n is negative)</w:t>
       </w:r>
     </w:p>
@@ -585,6 +728,7 @@
           </w:tcPr>
           <w:p>
             <w:r>
+              <w:lastRenderedPageBreak/>
               <w:t>Test Case ID</w:t>
             </w:r>
           </w:p>
@@ -598,7 +742,7 @@
               <w:cnfStyle w:val="100000000000" w:firstRow="1" w:lastRow="0" w:firstColumn="0" w:lastColumn="0" w:oddVBand="0" w:evenVBand="0" w:oddHBand="0" w:evenHBand="0" w:firstRowFirstColumn="0" w:firstRowLastColumn="0" w:lastRowFirstColumn="0" w:lastRowLastColumn="0"/>
             </w:pPr>
             <w:r>
-              <w:t>Description (Simple English)</w:t>
+              <w:t xml:space="preserve">Description </w:t>
             </w:r>
           </w:p>
         </w:tc>
@@ -624,8 +768,10 @@
               <w:cnfStyle w:val="100000000000" w:firstRow="1" w:lastRow="0" w:firstColumn="0" w:lastColumn="0" w:oddVBand="0" w:evenVBand="0" w:oddHBand="0" w:evenHBand="0" w:firstRowFirstColumn="0" w:firstRowLastColumn="0" w:lastRowFirstColumn="0" w:lastRowLastColumn="0"/>
             </w:pPr>
             <w:r>
-              <w:t>Expected Result (Simple English)</w:t>
-            </w:r>
+              <w:t xml:space="preserve">Expected Result </w:t>
+            </w:r>
+            <w:bookmarkStart w:id="0" w:name="_GoBack"/>
+            <w:bookmarkEnd w:id="0"/>
           </w:p>
         </w:tc>
         <w:tc>
@@ -757,7 +903,7 @@
 </file>
 
 <file path=word/endnotes.xml><?xml version="1.0" encoding="utf-8"?>
-<w:endnotes xmlns:wpc="http://schemas.microsoft.com/office/word/2010/wordprocessingCanvas" xmlns:cx="http://schemas.microsoft.com/office/drawing/2014/chartex" xmlns:cx1="http://schemas.microsoft.com/office/drawing/2015/9/8/chartex" xmlns:cx2="http://schemas.microsoft.com/office/drawing/2015/10/21/chartex" xmlns:cx3="http://schemas.microsoft.com/office/drawing/2016/5/9/chartex" xmlns:cx4="http://schemas.microsoft.com/office/drawing/2016/5/10/chartex" xmlns:cx5="http://schemas.microsoft.com/office/drawing/2016/5/11/chartex" xmlns:cx6="http://schemas.microsoft.com/office/drawing/2016/5/12/chartex" xmlns:cx7="http://schemas.microsoft.com/office/drawing/2016/5/13/chartex" xmlns:cx8="http://schemas.microsoft.com/office/drawing/2016/5/14/chartex" xmlns:mc="http://schemas.openxmlformats.org/markup-compatibility/2006" xmlns:aink="http://schemas.microsoft.com/office/drawing/2016/ink" xmlns:am3d="http://schemas.microsoft.com/office/drawing/2017/model3d" xmlns:o="urn:schemas-microsoft-com:office:office" xmlns:oel="http://schemas.microsoft.com/office/2019/extlst" xmlns:r="http://schemas.openxmlformats.org/officeDocument/2006/relationships" xmlns:m="http://schemas.openxmlformats.org/officeDocument/2006/math" xmlns:v="urn:schemas-microsoft-com:vml" xmlns:wp14="http://schemas.microsoft.com/office/word/2010/wordprocessingDrawing" xmlns:wp="http://schemas.openxmlformats.org/drawingml/2006/wordprocessingDrawing" xmlns:w10="urn:schemas-microsoft-com:office:word" xmlns:w="http://schemas.openxmlformats.org/wordprocessingml/2006/main" xmlns:w14="http://schemas.microsoft.com/office/word/2010/wordml" xmlns:w15="http://schemas.microsoft.com/office/word/2012/wordml" xmlns:w16cex="http://schemas.microsoft.com/office/word/2018/wordml/cex" xmlns:w16cid="http://schemas.microsoft.com/office/word/2016/wordml/cid" xmlns:w16="http://schemas.microsoft.com/office/word/2018/wordml" xmlns:w16sdtdh="http://schemas.microsoft.com/office/word/2020/wordml/sdtdatahash" xmlns:w16se="http://schemas.microsoft.com/office/word/2015/wordml/symex" xmlns:wpg="http://schemas.microsoft.com/office/word/2010/wordprocessingGroup" xmlns:wpi="http://schemas.microsoft.com/office/word/2010/wordprocessingInk" xmlns:wne="http://schemas.microsoft.com/office/word/2006/wordml" xmlns:wps="http://schemas.microsoft.com/office/word/2010/wordprocessingShape" mc:Ignorable="w14 w15 w16se w16cid w16 w16cex w16sdtdh wp14">
+<w:endnotes xmlns:wpc="http://schemas.microsoft.com/office/word/2010/wordprocessingCanvas" xmlns:cx="http://schemas.microsoft.com/office/drawing/2014/chartex" xmlns:cx1="http://schemas.microsoft.com/office/drawing/2015/9/8/chartex" xmlns:mc="http://schemas.openxmlformats.org/markup-compatibility/2006" xmlns:o="urn:schemas-microsoft-com:office:office" xmlns:r="http://schemas.openxmlformats.org/officeDocument/2006/relationships" xmlns:m="http://schemas.openxmlformats.org/officeDocument/2006/math" xmlns:v="urn:schemas-microsoft-com:vml" xmlns:wp14="http://schemas.microsoft.com/office/word/2010/wordprocessingDrawing" xmlns:wp="http://schemas.openxmlformats.org/drawingml/2006/wordprocessingDrawing" xmlns:w10="urn:schemas-microsoft-com:office:word" xmlns:w="http://schemas.openxmlformats.org/wordprocessingml/2006/main" xmlns:w14="http://schemas.microsoft.com/office/word/2010/wordml" xmlns:w15="http://schemas.microsoft.com/office/word/2012/wordml" xmlns:w16se="http://schemas.microsoft.com/office/word/2015/wordml/symex" xmlns:wpg="http://schemas.microsoft.com/office/word/2010/wordprocessingGroup" xmlns:wpi="http://schemas.microsoft.com/office/word/2010/wordprocessingInk" xmlns:wne="http://schemas.microsoft.com/office/word/2006/wordml" xmlns:wps="http://schemas.microsoft.com/office/word/2010/wordprocessingShape" mc:Ignorable="w14 w15 w16se wp14">
   <w:endnote w:type="separator" w:id="-1">
     <w:p>
       <w:pPr>
@@ -782,7 +928,7 @@
 </file>
 
 <file path=word/footnotes.xml><?xml version="1.0" encoding="utf-8"?>
-<w:footnotes xmlns:wpc="http://schemas.microsoft.com/office/word/2010/wordprocessingCanvas" xmlns:cx="http://schemas.microsoft.com/office/drawing/2014/chartex" xmlns:cx1="http://schemas.microsoft.com/office/drawing/2015/9/8/chartex" xmlns:cx2="http://schemas.microsoft.com/office/drawing/2015/10/21/chartex" xmlns:cx3="http://schemas.microsoft.com/office/drawing/2016/5/9/chartex" xmlns:cx4="http://schemas.microsoft.com/office/drawing/2016/5/10/chartex" xmlns:cx5="http://schemas.microsoft.com/office/drawing/2016/5/11/chartex" xmlns:cx6="http://schemas.microsoft.com/office/drawing/2016/5/12/chartex" xmlns:cx7="http://schemas.microsoft.com/office/drawing/2016/5/13/chartex" xmlns:cx8="http://schemas.microsoft.com/office/drawing/2016/5/14/chartex" xmlns:mc="http://schemas.openxmlformats.org/markup-compatibility/2006" xmlns:aink="http://schemas.microsoft.com/office/drawing/2016/ink" xmlns:am3d="http://schemas.microsoft.com/office/drawing/2017/model3d" xmlns:o="urn:schemas-microsoft-com:office:office" xmlns:oel="http://schemas.microsoft.com/office/2019/extlst" xmlns:r="http://schemas.openxmlformats.org/officeDocument/2006/relationships" xmlns:m="http://schemas.openxmlformats.org/officeDocument/2006/math" xmlns:v="urn:schemas-microsoft-com:vml" xmlns:wp14="http://schemas.microsoft.com/office/word/2010/wordprocessingDrawing" xmlns:wp="http://schemas.openxmlformats.org/drawingml/2006/wordprocessingDrawing" xmlns:w10="urn:schemas-microsoft-com:office:word" xmlns:w="http://schemas.openxmlformats.org/wordprocessingml/2006/main" xmlns:w14="http://schemas.microsoft.com/office/word/2010/wordml" xmlns:w15="http://schemas.microsoft.com/office/word/2012/wordml" xmlns:w16cex="http://schemas.microsoft.com/office/word/2018/wordml/cex" xmlns:w16cid="http://schemas.microsoft.com/office/word/2016/wordml/cid" xmlns:w16="http://schemas.microsoft.com/office/word/2018/wordml" xmlns:w16sdtdh="http://schemas.microsoft.com/office/word/2020/wordml/sdtdatahash" xmlns:w16se="http://schemas.microsoft.com/office/word/2015/wordml/symex" xmlns:wpg="http://schemas.microsoft.com/office/word/2010/wordprocessingGroup" xmlns:wpi="http://schemas.microsoft.com/office/word/2010/wordprocessingInk" xmlns:wne="http://schemas.microsoft.com/office/word/2006/wordml" xmlns:wps="http://schemas.microsoft.com/office/word/2010/wordprocessingShape" mc:Ignorable="w14 w15 w16se w16cid w16 w16cex w16sdtdh wp14">
+<w:footnotes xmlns:wpc="http://schemas.microsoft.com/office/word/2010/wordprocessingCanvas" xmlns:cx="http://schemas.microsoft.com/office/drawing/2014/chartex" xmlns:cx1="http://schemas.microsoft.com/office/drawing/2015/9/8/chartex" xmlns:mc="http://schemas.openxmlformats.org/markup-compatibility/2006" xmlns:o="urn:schemas-microsoft-com:office:office" xmlns:r="http://schemas.openxmlformats.org/officeDocument/2006/relationships" xmlns:m="http://schemas.openxmlformats.org/officeDocument/2006/math" xmlns:v="urn:schemas-microsoft-com:vml" xmlns:wp14="http://schemas.microsoft.com/office/word/2010/wordprocessingDrawing" xmlns:wp="http://schemas.openxmlformats.org/drawingml/2006/wordprocessingDrawing" xmlns:w10="urn:schemas-microsoft-com:office:word" xmlns:w="http://schemas.openxmlformats.org/wordprocessingml/2006/main" xmlns:w14="http://schemas.microsoft.com/office/word/2010/wordml" xmlns:w15="http://schemas.microsoft.com/office/word/2012/wordml" xmlns:w16se="http://schemas.microsoft.com/office/word/2015/wordml/symex" xmlns:wpg="http://schemas.microsoft.com/office/word/2010/wordprocessingGroup" xmlns:wpi="http://schemas.microsoft.com/office/word/2010/wordprocessingInk" xmlns:wne="http://schemas.microsoft.com/office/word/2006/wordml" xmlns:wps="http://schemas.microsoft.com/office/word/2010/wordprocessingShape" mc:Ignorable="w14 w15 w16se wp14">
   <w:footnote w:type="separator" w:id="-1">
     <w:p>
       <w:pPr>
@@ -807,7 +953,7 @@
 </file>
 
 <file path=word/header1.xml><?xml version="1.0" encoding="utf-8"?>
-<w:hdr xmlns:wpc="http://schemas.microsoft.com/office/word/2010/wordprocessingCanvas" xmlns:cx="http://schemas.microsoft.com/office/drawing/2014/chartex" xmlns:cx1="http://schemas.microsoft.com/office/drawing/2015/9/8/chartex" xmlns:cx2="http://schemas.microsoft.com/office/drawing/2015/10/21/chartex" xmlns:cx3="http://schemas.microsoft.com/office/drawing/2016/5/9/chartex" xmlns:cx4="http://schemas.microsoft.com/office/drawing/2016/5/10/chartex" xmlns:cx5="http://schemas.microsoft.com/office/drawing/2016/5/11/chartex" xmlns:cx6="http://schemas.microsoft.com/office/drawing/2016/5/12/chartex" xmlns:cx7="http://schemas.microsoft.com/office/drawing/2016/5/13/chartex" xmlns:cx8="http://schemas.microsoft.com/office/drawing/2016/5/14/chartex" xmlns:mc="http://schemas.openxmlformats.org/markup-compatibility/2006" xmlns:aink="http://schemas.microsoft.com/office/drawing/2016/ink" xmlns:am3d="http://schemas.microsoft.com/office/drawing/2017/model3d" xmlns:o="urn:schemas-microsoft-com:office:office" xmlns:oel="http://schemas.microsoft.com/office/2019/extlst" xmlns:r="http://schemas.openxmlformats.org/officeDocument/2006/relationships" xmlns:m="http://schemas.openxmlformats.org/officeDocument/2006/math" xmlns:v="urn:schemas-microsoft-com:vml" xmlns:wp14="http://schemas.microsoft.com/office/word/2010/wordprocessingDrawing" xmlns:wp="http://schemas.openxmlformats.org/drawingml/2006/wordprocessingDrawing" xmlns:w10="urn:schemas-microsoft-com:office:word" xmlns:w="http://schemas.openxmlformats.org/wordprocessingml/2006/main" xmlns:w14="http://schemas.microsoft.com/office/word/2010/wordml" xmlns:w15="http://schemas.microsoft.com/office/word/2012/wordml" xmlns:w16cex="http://schemas.microsoft.com/office/word/2018/wordml/cex" xmlns:w16cid="http://schemas.microsoft.com/office/word/2016/wordml/cid" xmlns:w16="http://schemas.microsoft.com/office/word/2018/wordml" xmlns:w16sdtdh="http://schemas.microsoft.com/office/word/2020/wordml/sdtdatahash" xmlns:w16se="http://schemas.microsoft.com/office/word/2015/wordml/symex" xmlns:wpg="http://schemas.microsoft.com/office/word/2010/wordprocessingGroup" xmlns:wpi="http://schemas.microsoft.com/office/word/2010/wordprocessingInk" xmlns:wne="http://schemas.microsoft.com/office/word/2006/wordml" xmlns:wps="http://schemas.microsoft.com/office/word/2010/wordprocessingShape" mc:Ignorable="w14 w15 w16se w16cid w16 w16cex w16sdtdh wp14">
+<w:hdr xmlns:wpc="http://schemas.microsoft.com/office/word/2010/wordprocessingCanvas" xmlns:cx="http://schemas.microsoft.com/office/drawing/2014/chartex" xmlns:cx1="http://schemas.microsoft.com/office/drawing/2015/9/8/chartex" xmlns:mc="http://schemas.openxmlformats.org/markup-compatibility/2006" xmlns:o="urn:schemas-microsoft-com:office:office" xmlns:r="http://schemas.openxmlformats.org/officeDocument/2006/relationships" xmlns:m="http://schemas.openxmlformats.org/officeDocument/2006/math" xmlns:v="urn:schemas-microsoft-com:vml" xmlns:wp14="http://schemas.microsoft.com/office/word/2010/wordprocessingDrawing" xmlns:wp="http://schemas.openxmlformats.org/drawingml/2006/wordprocessingDrawing" xmlns:w10="urn:schemas-microsoft-com:office:word" xmlns:w="http://schemas.openxmlformats.org/wordprocessingml/2006/main" xmlns:w14="http://schemas.microsoft.com/office/word/2010/wordml" xmlns:w15="http://schemas.microsoft.com/office/word/2012/wordml" xmlns:w16se="http://schemas.microsoft.com/office/word/2015/wordml/symex" xmlns:wpg="http://schemas.microsoft.com/office/word/2010/wordprocessingGroup" xmlns:wpi="http://schemas.microsoft.com/office/word/2010/wordprocessingInk" xmlns:wne="http://schemas.microsoft.com/office/word/2006/wordml" xmlns:wps="http://schemas.microsoft.com/office/word/2010/wordprocessingShape" mc:Ignorable="w14 w15 w16se wp14">
   <w:p>
     <w:pPr>
       <w:spacing w:line="264" w:lineRule="auto"/>
@@ -889,7 +1035,7 @@
             </wp:anchor>
           </w:drawing>
         </mc:Choice>
-        <mc:Fallback>
+        <mc:Fallback xmlns:w16sdtdh="http://schemas.microsoft.com/office/word/2020/wordml/sdtdatahash" xmlns:w16="http://schemas.microsoft.com/office/word/2018/wordml" xmlns:w16cid="http://schemas.microsoft.com/office/word/2016/wordml/cid" xmlns:w16cex="http://schemas.microsoft.com/office/word/2018/wordml/cex" xmlns:oel="http://schemas.microsoft.com/office/2019/extlst" xmlns:am3d="http://schemas.microsoft.com/office/drawing/2017/model3d" xmlns:aink="http://schemas.microsoft.com/office/drawing/2016/ink" xmlns:cx8="http://schemas.microsoft.com/office/drawing/2016/5/14/chartex" xmlns:cx7="http://schemas.microsoft.com/office/drawing/2016/5/13/chartex" xmlns:cx6="http://schemas.microsoft.com/office/drawing/2016/5/12/chartex" xmlns:cx5="http://schemas.microsoft.com/office/drawing/2016/5/11/chartex" xmlns:cx4="http://schemas.microsoft.com/office/drawing/2016/5/10/chartex" xmlns:cx3="http://schemas.microsoft.com/office/drawing/2016/5/9/chartex" xmlns:cx2="http://schemas.microsoft.com/office/drawing/2015/10/21/chartex">
           <w:pict>
             <v:rect w14:anchorId="2828530B" id="Rectangle 222" o:spid="_x0000_s1026" style="position:absolute;margin-left:0;margin-top:0;width:580.8pt;height:752.4pt;z-index:251659264;visibility:visible;mso-wrap-style:square;mso-width-percent:950;mso-height-percent:950;mso-wrap-distance-left:9pt;mso-wrap-distance-top:0;mso-wrap-distance-right:9pt;mso-wrap-distance-bottom:0;mso-position-horizontal:center;mso-position-horizontal-relative:page;mso-position-vertical:center;mso-position-vertical-relative:page;mso-width-percent:950;mso-height-percent:950;mso-width-relative:page;mso-height-relative:page;v-text-anchor:middle" o:gfxdata="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" filled="f" strokecolor="#747070 [1614]" strokeweight="1.25pt">
               <w10:wrap anchorx="page" anchory="page"/>
@@ -913,6 +1059,7 @@
         <w:dataBinding w:prefixMappings="xmlns:ns0='http://schemas.openxmlformats.org/package/2006/metadata/core-properties' xmlns:ns1='http://purl.org/dc/elements/1.1/'" w:xpath="/ns0:coreProperties[1]/ns1:title[1]" w:storeItemID="{6C3C8BC8-F283-45AE-878A-BAB7291924A1}"/>
         <w:text/>
       </w:sdtPr>
+      <w:sdtEndPr/>
       <w:sdtContent>
         <w:r>
           <w:rPr>
@@ -934,7 +1081,7 @@
 </file>
 
 <file path=word/numbering.xml><?xml version="1.0" encoding="utf-8"?>
-<w:numbering xmlns:wpc="http://schemas.microsoft.com/office/word/2010/wordprocessingCanvas" xmlns:cx="http://schemas.microsoft.com/office/drawing/2014/chartex" xmlns:cx1="http://schemas.microsoft.com/office/drawing/2015/9/8/chartex" xmlns:cx2="http://schemas.microsoft.com/office/drawing/2015/10/21/chartex" xmlns:cx3="http://schemas.microsoft.com/office/drawing/2016/5/9/chartex" xmlns:cx4="http://schemas.microsoft.com/office/drawing/2016/5/10/chartex" xmlns:cx5="http://schemas.microsoft.com/office/drawing/2016/5/11/chartex" xmlns:cx6="http://schemas.microsoft.com/office/drawing/2016/5/12/chartex" xmlns:cx7="http://schemas.microsoft.com/office/drawing/2016/5/13/chartex" xmlns:cx8="http://schemas.microsoft.com/office/drawing/2016/5/14/chartex" xmlns:mc="http://schemas.openxmlformats.org/markup-compatibility/2006" xmlns:aink="http://schemas.microsoft.com/office/drawing/2016/ink" xmlns:am3d="http://schemas.microsoft.com/office/drawing/2017/model3d" xmlns:o="urn:schemas-microsoft-com:office:office" xmlns:oel="http://schemas.microsoft.com/office/2019/extlst" xmlns:r="http://schemas.openxmlformats.org/officeDocument/2006/relationships" xmlns:m="http://schemas.openxmlformats.org/officeDocument/2006/math" xmlns:v="urn:schemas-microsoft-com:vml" xmlns:wp14="http://schemas.microsoft.com/office/word/2010/wordprocessingDrawing" xmlns:wp="http://schemas.openxmlformats.org/drawingml/2006/wordprocessingDrawing" xmlns:w10="urn:schemas-microsoft-com:office:word" xmlns:w="http://schemas.openxmlformats.org/wordprocessingml/2006/main" xmlns:w14="http://schemas.microsoft.com/office/word/2010/wordml" xmlns:w15="http://schemas.microsoft.com/office/word/2012/wordml" xmlns:w16cex="http://schemas.microsoft.com/office/word/2018/wordml/cex" xmlns:w16cid="http://schemas.microsoft.com/office/word/2016/wordml/cid" xmlns:w16="http://schemas.microsoft.com/office/word/2018/wordml" xmlns:w16sdtdh="http://schemas.microsoft.com/office/word/2020/wordml/sdtdatahash" xmlns:w16se="http://schemas.microsoft.com/office/word/2015/wordml/symex" xmlns:wpg="http://schemas.microsoft.com/office/word/2010/wordprocessingGroup" xmlns:wpi="http://schemas.microsoft.com/office/word/2010/wordprocessingInk" xmlns:wne="http://schemas.microsoft.com/office/word/2006/wordml" xmlns:wps="http://schemas.microsoft.com/office/word/2010/wordprocessingShape" mc:Ignorable="w14 w15 w16se w16cid w16 w16cex w16sdtdh wp14">
+<w:numbering xmlns:wpc="http://schemas.microsoft.com/office/word/2010/wordprocessingCanvas" xmlns:cx="http://schemas.microsoft.com/office/drawing/2014/chartex" xmlns:cx1="http://schemas.microsoft.com/office/drawing/2015/9/8/chartex" xmlns:mc="http://schemas.openxmlformats.org/markup-compatibility/2006" xmlns:o="urn:schemas-microsoft-com:office:office" xmlns:r="http://schemas.openxmlformats.org/officeDocument/2006/relationships" xmlns:m="http://schemas.openxmlformats.org/officeDocument/2006/math" xmlns:v="urn:schemas-microsoft-com:vml" xmlns:wp14="http://schemas.microsoft.com/office/word/2010/wordprocessingDrawing" xmlns:wp="http://schemas.openxmlformats.org/drawingml/2006/wordprocessingDrawing" xmlns:w10="urn:schemas-microsoft-com:office:word" xmlns:w="http://schemas.openxmlformats.org/wordprocessingml/2006/main" xmlns:w14="http://schemas.microsoft.com/office/word/2010/wordml" xmlns:w15="http://schemas.microsoft.com/office/word/2012/wordml" xmlns:w16se="http://schemas.microsoft.com/office/word/2015/wordml/symex" xmlns:wpg="http://schemas.microsoft.com/office/word/2010/wordprocessingGroup" xmlns:wpi="http://schemas.microsoft.com/office/word/2010/wordprocessingInk" xmlns:wne="http://schemas.microsoft.com/office/word/2006/wordml" xmlns:wps="http://schemas.microsoft.com/office/word/2010/wordprocessingShape" mc:Ignorable="w14 w15 w16se wp14">
   <w:abstractNum w:abstractNumId="0" w15:restartNumberingAfterBreak="0">
     <w:nsid w:val="1DC83545"/>
     <w:multiLevelType w:val="hybridMultilevel"/>
@@ -1687,32 +1834,32 @@
       </w:rPr>
     </w:lvl>
   </w:abstractNum>
-  <w:num w:numId="1" w16cid:durableId="682249923">
+  <w:num w:numId="1">
     <w:abstractNumId w:val="4"/>
   </w:num>
-  <w:num w:numId="2" w16cid:durableId="922108684">
+  <w:num w:numId="2">
     <w:abstractNumId w:val="5"/>
   </w:num>
-  <w:num w:numId="3" w16cid:durableId="495464057">
+  <w:num w:numId="3">
     <w:abstractNumId w:val="2"/>
   </w:num>
-  <w:num w:numId="4" w16cid:durableId="2023437356">
+  <w:num w:numId="4">
     <w:abstractNumId w:val="3"/>
   </w:num>
-  <w:num w:numId="5" w16cid:durableId="399445754">
+  <w:num w:numId="5">
     <w:abstractNumId w:val="1"/>
   </w:num>
-  <w:num w:numId="6" w16cid:durableId="1361541937">
+  <w:num w:numId="6">
     <w:abstractNumId w:val="0"/>
   </w:num>
-  <w:num w:numId="7" w16cid:durableId="199517421">
+  <w:num w:numId="7">
     <w:abstractNumId w:val="6"/>
   </w:num>
 </w:numbering>
 </file>
 
 <file path=word/styles.xml><?xml version="1.0" encoding="utf-8"?>
-<w:styles xmlns:mc="http://schemas.openxmlformats.org/markup-compatibility/2006" xmlns:r="http://schemas.openxmlformats.org/officeDocument/2006/relationships" xmlns:w="http://schemas.openxmlformats.org/wordprocessingml/2006/main" xmlns:w14="http://schemas.microsoft.com/office/word/2010/wordml" xmlns:w15="http://schemas.microsoft.com/office/word/2012/wordml" xmlns:w16cex="http://schemas.microsoft.com/office/word/2018/wordml/cex" xmlns:w16cid="http://schemas.microsoft.com/office/word/2016/wordml/cid" xmlns:w16="http://schemas.microsoft.com/office/word/2018/wordml" xmlns:w16sdtdh="http://schemas.microsoft.com/office/word/2020/wordml/sdtdatahash" xmlns:w16se="http://schemas.microsoft.com/office/word/2015/wordml/symex" mc:Ignorable="w14 w15 w16se w16cid w16 w16cex w16sdtdh">
+<w:styles xmlns:mc="http://schemas.openxmlformats.org/markup-compatibility/2006" xmlns:r="http://schemas.openxmlformats.org/officeDocument/2006/relationships" xmlns:w="http://schemas.openxmlformats.org/wordprocessingml/2006/main" xmlns:w14="http://schemas.microsoft.com/office/word/2010/wordml" xmlns:w15="http://schemas.microsoft.com/office/word/2012/wordml" xmlns:w16se="http://schemas.microsoft.com/office/word/2015/wordml/symex" mc:Ignorable="w14 w15 w16se">
   <w:docDefaults>
     <w:rPrDefault>
       <w:rPr>
@@ -1728,7 +1875,7 @@
       </w:pPr>
     </w:pPrDefault>
   </w:docDefaults>
-  <w:latentStyles w:defLockedState="0" w:defUIPriority="99" w:defSemiHidden="0" w:defUnhideWhenUsed="0" w:defQFormat="0" w:count="376">
+  <w:latentStyles w:defLockedState="0" w:defUIPriority="99" w:defSemiHidden="0" w:defUnhideWhenUsed="0" w:defQFormat="0" w:count="371">
     <w:lsdException w:name="Normal" w:uiPriority="0" w:qFormat="1"/>
     <w:lsdException w:name="heading 1" w:uiPriority="9" w:qFormat="1"/>
     <w:lsdException w:name="heading 2" w:semiHidden="1" w:uiPriority="9" w:unhideWhenUsed="1" w:qFormat="1"/>
@@ -2100,11 +2247,6 @@
     <w:lsdException w:name="List Table 5 Dark Accent 6" w:uiPriority="50"/>
     <w:lsdException w:name="List Table 6 Colorful Accent 6" w:uiPriority="51"/>
     <w:lsdException w:name="List Table 7 Colorful Accent 6" w:uiPriority="52"/>
-    <w:lsdException w:name="Mention" w:semiHidden="1" w:unhideWhenUsed="1"/>
-    <w:lsdException w:name="Smart Hyperlink" w:semiHidden="1" w:unhideWhenUsed="1"/>
-    <w:lsdException w:name="Hashtag" w:semiHidden="1" w:unhideWhenUsed="1"/>
-    <w:lsdException w:name="Unresolved Mention" w:semiHidden="1" w:unhideWhenUsed="1"/>
-    <w:lsdException w:name="Smart Link" w:semiHidden="1" w:unhideWhenUsed="1"/>
   </w:latentStyles>
   <w:style w:type="paragraph" w:default="1" w:styleId="Normal">
     <w:name w:val="Normal"/>
@@ -2611,7 +2753,7 @@
 </file>
 
 <file path=word/glossary/document.xml><?xml version="1.0" encoding="utf-8"?>
-<w:glossaryDocument xmlns:wpc="http://schemas.microsoft.com/office/word/2010/wordprocessingCanvas" xmlns:cx="http://schemas.microsoft.com/office/drawing/2014/chartex" xmlns:cx1="http://schemas.microsoft.com/office/drawing/2015/9/8/chartex" xmlns:cx2="http://schemas.microsoft.com/office/drawing/2015/10/21/chartex" xmlns:cx3="http://schemas.microsoft.com/office/drawing/2016/5/9/chartex" xmlns:cx4="http://schemas.microsoft.com/office/drawing/2016/5/10/chartex" xmlns:cx5="http://schemas.microsoft.com/office/drawing/2016/5/11/chartex" xmlns:cx6="http://schemas.microsoft.com/office/drawing/2016/5/12/chartex" xmlns:cx7="http://schemas.microsoft.com/office/drawing/2016/5/13/chartex" xmlns:cx8="http://schemas.microsoft.com/office/drawing/2016/5/14/chartex" xmlns:mc="http://schemas.openxmlformats.org/markup-compatibility/2006" xmlns:aink="http://schemas.microsoft.com/office/drawing/2016/ink" xmlns:am3d="http://schemas.microsoft.com/office/drawing/2017/model3d" xmlns:o="urn:schemas-microsoft-com:office:office" xmlns:oel="http://schemas.microsoft.com/office/2019/extlst" xmlns:r="http://schemas.openxmlformats.org/officeDocument/2006/relationships" xmlns:m="http://schemas.openxmlformats.org/officeDocument/2006/math" xmlns:v="urn:schemas-microsoft-com:vml" xmlns:wp14="http://schemas.microsoft.com/office/word/2010/wordprocessingDrawing" xmlns:wp="http://schemas.openxmlformats.org/drawingml/2006/wordprocessingDrawing" xmlns:w10="urn:schemas-microsoft-com:office:word" xmlns:w="http://schemas.openxmlformats.org/wordprocessingml/2006/main" xmlns:w14="http://schemas.microsoft.com/office/word/2010/wordml" xmlns:w15="http://schemas.microsoft.com/office/word/2012/wordml" xmlns:w16cex="http://schemas.microsoft.com/office/word/2018/wordml/cex" xmlns:w16cid="http://schemas.microsoft.com/office/word/2016/wordml/cid" xmlns:w16="http://schemas.microsoft.com/office/word/2018/wordml" xmlns:w16sdtdh="http://schemas.microsoft.com/office/word/2020/wordml/sdtdatahash" xmlns:w16se="http://schemas.microsoft.com/office/word/2015/wordml/symex" xmlns:wpg="http://schemas.microsoft.com/office/word/2010/wordprocessingGroup" xmlns:wpi="http://schemas.microsoft.com/office/word/2010/wordprocessingInk" xmlns:wne="http://schemas.microsoft.com/office/word/2006/wordml" xmlns:wps="http://schemas.microsoft.com/office/word/2010/wordprocessingShape" mc:Ignorable="w14 w15 w16se w16cid w16 w16cex w16sdtdh wp14">
+<w:glossaryDocument xmlns:wpc="http://schemas.microsoft.com/office/word/2010/wordprocessingCanvas" xmlns:cx="http://schemas.microsoft.com/office/drawing/2014/chartex" xmlns:cx1="http://schemas.microsoft.com/office/drawing/2015/9/8/chartex" xmlns:mc="http://schemas.openxmlformats.org/markup-compatibility/2006" xmlns:o="urn:schemas-microsoft-com:office:office" xmlns:r="http://schemas.openxmlformats.org/officeDocument/2006/relationships" xmlns:m="http://schemas.openxmlformats.org/officeDocument/2006/math" xmlns:v="urn:schemas-microsoft-com:vml" xmlns:wp14="http://schemas.microsoft.com/office/word/2010/wordprocessingDrawing" xmlns:wp="http://schemas.openxmlformats.org/drawingml/2006/wordprocessingDrawing" xmlns:w10="urn:schemas-microsoft-com:office:word" xmlns:w="http://schemas.openxmlformats.org/wordprocessingml/2006/main" xmlns:w14="http://schemas.microsoft.com/office/word/2010/wordml" xmlns:w15="http://schemas.microsoft.com/office/word/2012/wordml" xmlns:w16se="http://schemas.microsoft.com/office/word/2015/wordml/symex" xmlns:wpg="http://schemas.microsoft.com/office/word/2010/wordprocessingGroup" xmlns:wpi="http://schemas.microsoft.com/office/word/2010/wordprocessingInk" xmlns:wne="http://schemas.microsoft.com/office/word/2006/wordml" xmlns:wps="http://schemas.microsoft.com/office/word/2010/wordprocessingShape" mc:Ignorable="w14 w15 w16se wp14">
   <w:docParts>
     <w:docPart>
       <w:docPartPr>
@@ -2635,7 +2777,7 @@
           </w:pPr>
           <w:r>
             <w:rPr>
-              <w:color w:val="156082" w:themeColor="accent1"/>
+              <w:color w:val="5B9BD5" w:themeColor="accent1"/>
               <w:sz w:val="20"/>
               <w:szCs w:val="20"/>
             </w:rPr>
@@ -2649,7 +2791,7 @@
 </file>
 
 <file path=word/glossary/fontTable.xml><?xml version="1.0" encoding="utf-8"?>
-<w:fonts xmlns:mc="http://schemas.openxmlformats.org/markup-compatibility/2006" xmlns:r="http://schemas.openxmlformats.org/officeDocument/2006/relationships" xmlns:w="http://schemas.openxmlformats.org/wordprocessingml/2006/main" xmlns:w14="http://schemas.microsoft.com/office/word/2010/wordml" xmlns:w15="http://schemas.microsoft.com/office/word/2012/wordml" xmlns:w16cex="http://schemas.microsoft.com/office/word/2018/wordml/cex" xmlns:w16cid="http://schemas.microsoft.com/office/word/2016/wordml/cid" xmlns:w16="http://schemas.microsoft.com/office/word/2018/wordml" xmlns:w16sdtdh="http://schemas.microsoft.com/office/word/2020/wordml/sdtdatahash" xmlns:w16se="http://schemas.microsoft.com/office/word/2015/wordml/symex" mc:Ignorable="w14 w15 w16se w16cid w16 w16cex w16sdtdh">
+<w:fonts xmlns:mc="http://schemas.openxmlformats.org/markup-compatibility/2006" xmlns:r="http://schemas.openxmlformats.org/officeDocument/2006/relationships" xmlns:w="http://schemas.openxmlformats.org/wordprocessingml/2006/main" xmlns:w14="http://schemas.microsoft.com/office/word/2010/wordml" xmlns:w15="http://schemas.microsoft.com/office/word/2012/wordml" xmlns:w16se="http://schemas.microsoft.com/office/word/2015/wordml/symex" mc:Ignorable="w14 w15 w16se">
   <w:font w:name="Symbol">
     <w:panose1 w:val="05050102010706020507"/>
     <w:charset w:val="02"/>
@@ -2683,32 +2825,20 @@
     <w:charset w:val="00"/>
     <w:family w:val="swiss"/>
     <w:pitch w:val="variable"/>
-    <w:sig w:usb0="E4002EFF" w:usb1="C200247B" w:usb2="00000009" w:usb3="00000000" w:csb0="000001FF" w:csb1="00000000"/>
+    <w:sig w:usb0="E4002EFF" w:usb1="C000247B" w:usb2="00000009" w:usb3="00000000" w:csb0="000001FF" w:csb1="00000000"/>
   </w:font>
   <w:font w:name="Calibri Light">
     <w:panose1 w:val="020F0302020204030204"/>
     <w:charset w:val="00"/>
     <w:family w:val="swiss"/>
     <w:pitch w:val="variable"/>
-    <w:sig w:usb0="E4002EFF" w:usb1="C200247B" w:usb2="00000009" w:usb3="00000000" w:csb0="000001FF" w:csb1="00000000"/>
-  </w:font>
-  <w:font w:name="Aptos">
-    <w:charset w:val="00"/>
-    <w:family w:val="swiss"/>
-    <w:pitch w:val="variable"/>
-    <w:sig w:usb0="20000287" w:usb1="00000003" w:usb2="00000000" w:usb3="00000000" w:csb0="0000019F" w:csb1="00000000"/>
-  </w:font>
-  <w:font w:name="Aptos Display">
-    <w:charset w:val="00"/>
-    <w:family w:val="swiss"/>
-    <w:pitch w:val="variable"/>
-    <w:sig w:usb0="20000287" w:usb1="00000003" w:usb2="00000000" w:usb3="00000000" w:csb0="0000019F" w:csb1="00000000"/>
+    <w:sig w:usb0="E4002EFF" w:usb1="C000247B" w:usb2="00000009" w:usb3="00000000" w:csb0="000001FF" w:csb1="00000000"/>
   </w:font>
 </w:fonts>
 </file>
 
 <file path=word/glossary/settings.xml><?xml version="1.0" encoding="utf-8"?>
-<w:settings xmlns:mc="http://schemas.openxmlformats.org/markup-compatibility/2006" xmlns:o="urn:schemas-microsoft-com:office:office" xmlns:r="http://schemas.openxmlformats.org/officeDocument/2006/relationships" xmlns:m="http://schemas.openxmlformats.org/officeDocument/2006/math" xmlns:v="urn:schemas-microsoft-com:vml" xmlns:w10="urn:schemas-microsoft-com:office:word" xmlns:w="http://schemas.openxmlformats.org/wordprocessingml/2006/main" xmlns:w14="http://schemas.microsoft.com/office/word/2010/wordml" xmlns:w15="http://schemas.microsoft.com/office/word/2012/wordml" xmlns:w16cex="http://schemas.microsoft.com/office/word/2018/wordml/cex" xmlns:w16cid="http://schemas.microsoft.com/office/word/2016/wordml/cid" xmlns:w16="http://schemas.microsoft.com/office/word/2018/wordml" xmlns:w16sdtdh="http://schemas.microsoft.com/office/word/2020/wordml/sdtdatahash" xmlns:w16se="http://schemas.microsoft.com/office/word/2015/wordml/symex" xmlns:sl="http://schemas.openxmlformats.org/schemaLibrary/2006/main" mc:Ignorable="w14 w15 w16se w16cid w16 w16cex w16sdtdh">
+<w:settings xmlns:mc="http://schemas.openxmlformats.org/markup-compatibility/2006" xmlns:o="urn:schemas-microsoft-com:office:office" xmlns:r="http://schemas.openxmlformats.org/officeDocument/2006/relationships" xmlns:m="http://schemas.openxmlformats.org/officeDocument/2006/math" xmlns:v="urn:schemas-microsoft-com:vml" xmlns:w10="urn:schemas-microsoft-com:office:word" xmlns:w="http://schemas.openxmlformats.org/wordprocessingml/2006/main" xmlns:w14="http://schemas.microsoft.com/office/word/2010/wordml" xmlns:w15="http://schemas.microsoft.com/office/word/2012/wordml" xmlns:w16se="http://schemas.microsoft.com/office/word/2015/wordml/symex" xmlns:sl="http://schemas.openxmlformats.org/schemaLibrary/2006/main" mc:Ignorable="w14 w15 w16se">
   <w:view w:val="normal"/>
   <w:defaultTabStop w:val="720"/>
   <w:characterSpacingControl w:val="doNotCompress"/>
@@ -2719,13 +2849,13 @@
     <w:compatSetting w:name="enableOpenTypeFeatures" w:uri="http://schemas.microsoft.com/office/word" w:val="1"/>
     <w:compatSetting w:name="doNotFlipMirrorIndents" w:uri="http://schemas.microsoft.com/office/word" w:val="1"/>
     <w:compatSetting w:name="differentiateMultirowTableHeaders" w:uri="http://schemas.microsoft.com/office/word" w:val="1"/>
-    <w:compatSetting w:name="useWord2013TrackBottomHyphenation" w:uri="http://schemas.microsoft.com/office/word" w:val="1"/>
   </w:compat>
   <w:rsids>
     <w:rsidRoot w:val="001B2AC5"/>
     <w:rsid w:val="001B2AC5"/>
     <w:rsid w:val="004A3C15"/>
     <w:rsid w:val="006C08A6"/>
+    <w:rsid w:val="00CD41DA"/>
   </w:rsids>
   <m:mathPr>
     <m:mathFont m:val="Cambria Math"/>
@@ -2749,7 +2879,7 @@
 </file>
 
 <file path=word/glossary/styles.xml><?xml version="1.0" encoding="utf-8"?>
-<w:styles xmlns:mc="http://schemas.openxmlformats.org/markup-compatibility/2006" xmlns:r="http://schemas.openxmlformats.org/officeDocument/2006/relationships" xmlns:w="http://schemas.openxmlformats.org/wordprocessingml/2006/main" xmlns:w14="http://schemas.microsoft.com/office/word/2010/wordml" xmlns:w15="http://schemas.microsoft.com/office/word/2012/wordml" xmlns:w16cex="http://schemas.microsoft.com/office/word/2018/wordml/cex" xmlns:w16cid="http://schemas.microsoft.com/office/word/2016/wordml/cid" xmlns:w16="http://schemas.microsoft.com/office/word/2018/wordml" xmlns:w16sdtdh="http://schemas.microsoft.com/office/word/2020/wordml/sdtdatahash" xmlns:w16se="http://schemas.microsoft.com/office/word/2015/wordml/symex" mc:Ignorable="w14 w15 w16se w16cid w16 w16cex w16sdtdh">
+<w:styles xmlns:mc="http://schemas.openxmlformats.org/markup-compatibility/2006" xmlns:r="http://schemas.openxmlformats.org/officeDocument/2006/relationships" xmlns:w="http://schemas.openxmlformats.org/wordprocessingml/2006/main" xmlns:w14="http://schemas.microsoft.com/office/word/2010/wordml" xmlns:w15="http://schemas.microsoft.com/office/word/2012/wordml" xmlns:w16se="http://schemas.microsoft.com/office/word/2015/wordml/symex" mc:Ignorable="w14 w15 w16se">
   <w:docDefaults>
     <w:rPrDefault>
       <w:rPr>
@@ -2765,7 +2895,7 @@
       </w:pPr>
     </w:pPrDefault>
   </w:docDefaults>
-  <w:latentStyles w:defLockedState="0" w:defUIPriority="99" w:defSemiHidden="0" w:defUnhideWhenUsed="0" w:defQFormat="0" w:count="376">
+  <w:latentStyles w:defLockedState="0" w:defUIPriority="99" w:defSemiHidden="0" w:defUnhideWhenUsed="0" w:defQFormat="0" w:count="371">
     <w:lsdException w:name="Normal" w:uiPriority="0" w:qFormat="1"/>
     <w:lsdException w:name="heading 1" w:uiPriority="9" w:qFormat="1"/>
     <w:lsdException w:name="heading 2" w:semiHidden="1" w:uiPriority="9" w:unhideWhenUsed="1" w:qFormat="1"/>
@@ -3137,11 +3267,6 @@
     <w:lsdException w:name="List Table 5 Dark Accent 6" w:uiPriority="50"/>
     <w:lsdException w:name="List Table 6 Colorful Accent 6" w:uiPriority="51"/>
     <w:lsdException w:name="List Table 7 Colorful Accent 6" w:uiPriority="52"/>
-    <w:lsdException w:name="Mention" w:semiHidden="1" w:unhideWhenUsed="1"/>
-    <w:lsdException w:name="Smart Hyperlink" w:semiHidden="1" w:unhideWhenUsed="1"/>
-    <w:lsdException w:name="Hashtag" w:semiHidden="1" w:unhideWhenUsed="1"/>
-    <w:lsdException w:name="Unresolved Mention" w:semiHidden="1" w:unhideWhenUsed="1"/>
-    <w:lsdException w:name="Smart Link" w:semiHidden="1" w:unhideWhenUsed="1"/>
   </w:latentStyles>
   <w:style w:type="paragraph" w:default="1" w:styleId="Normal">
     <w:name w:val="Normal"/>
@@ -3182,7 +3307,7 @@
 </file>
 
 <file path=word/glossary/webSettings.xml><?xml version="1.0" encoding="utf-8"?>
-<w:webSettings xmlns:mc="http://schemas.openxmlformats.org/markup-compatibility/2006" xmlns:r="http://schemas.openxmlformats.org/officeDocument/2006/relationships" xmlns:w="http://schemas.openxmlformats.org/wordprocessingml/2006/main" xmlns:w14="http://schemas.microsoft.com/office/word/2010/wordml" xmlns:w15="http://schemas.microsoft.com/office/word/2012/wordml" xmlns:w16cex="http://schemas.microsoft.com/office/word/2018/wordml/cex" xmlns:w16cid="http://schemas.microsoft.com/office/word/2016/wordml/cid" xmlns:w16="http://schemas.microsoft.com/office/word/2018/wordml" xmlns:w16sdtdh="http://schemas.microsoft.com/office/word/2020/wordml/sdtdatahash" xmlns:w16se="http://schemas.microsoft.com/office/word/2015/wordml/symex" mc:Ignorable="w14 w15 w16se w16cid w16 w16cex w16sdtdh">
+<w:webSettings xmlns:mc="http://schemas.openxmlformats.org/markup-compatibility/2006" xmlns:r="http://schemas.openxmlformats.org/officeDocument/2006/relationships" xmlns:w="http://schemas.openxmlformats.org/wordprocessingml/2006/main" xmlns:w14="http://schemas.microsoft.com/office/word/2010/wordml" xmlns:w15="http://schemas.microsoft.com/office/word/2012/wordml" xmlns:w16se="http://schemas.microsoft.com/office/word/2015/wordml/symex" mc:Ignorable="w14 w15 w16se">
   <w:optimizeForBrowser/>
   <w:allowPNG/>
 </w:webSettings>

</xml_diff>